<commit_message>
Updated Week report 2
</commit_message>
<xml_diff>
--- a/Week_Reports/WeekReport_2_16052016_22052016.docx
+++ b/Week_Reports/WeekReport_2_16052016_22052016.docx
@@ -76,6 +76,14 @@
             </a:graphic>
           </wp:anchor>
         </w:drawing>
+      </w:r>
+      <w:r>
+        <w:rPr>
+          <w:rFonts w:ascii="Times New Roman" w:hAnsi="Times New Roman" w:cs="Times New Roman"/>
+          <w:sz w:val="24"/>
+          <w:szCs w:val="24"/>
+        </w:rPr>
+        <w:t>f</w:t>
       </w:r>
     </w:p>
     <w:p>
@@ -3911,7 +3919,23 @@
           <w:sz w:val="24"/>
           <w:szCs w:val="24"/>
         </w:rPr>
-        <w:t>ystem would send directs SMS notifications, transmits intruder images to user, and make sound alert every time motion is detected.  Besides, combined with the convenience the Internet, takes the user to access the most amazing experience of modern technology with low cost and simple steps to configuration.</w:t>
+        <w:t xml:space="preserve">ystem would send directs SMS notifications, transmits intruder images to user, and make sound </w:t>
+      </w:r>
+      <w:r>
+        <w:rPr>
+          <w:rFonts w:ascii="Times New Roman" w:hAnsi="Times New Roman" w:cs="Times New Roman"/>
+          <w:sz w:val="24"/>
+          <w:szCs w:val="24"/>
+        </w:rPr>
+        <w:t>alarm</w:t>
+      </w:r>
+      <w:r>
+        <w:rPr>
+          <w:rFonts w:ascii="Times New Roman" w:hAnsi="Times New Roman" w:cs="Times New Roman"/>
+          <w:sz w:val="24"/>
+          <w:szCs w:val="24"/>
+        </w:rPr>
+        <w:t xml:space="preserve"> every time motion is detected.  Besides, combined with the convenience the Internet, takes the user to access the most amazing experience of modern technology with low cost and simple steps to configuration.</w:t>
       </w:r>
     </w:p>
     <w:p>
@@ -4067,8 +4091,10 @@
           <w:sz w:val="24"/>
           <w:szCs w:val="24"/>
         </w:rPr>
-        <w:t>- Convenient, inexpensive technique of identification</w:t>
+        <w:t>- Convenient, inexpensive technique of i</w:t>
       </w:r>
+      <w:bookmarkStart w:id="19" w:name="_GoBack"/>
+      <w:bookmarkEnd w:id="19"/>
       <w:r>
         <w:rPr>
           <w:rFonts w:ascii="Times New Roman" w:hAnsi="Times New Roman" w:cs="Times New Roman"/>
@@ -4076,6 +4102,15 @@
           <w:sz w:val="24"/>
           <w:szCs w:val="24"/>
         </w:rPr>
+        <w:t>dentification</w:t>
+      </w:r>
+      <w:r>
+        <w:rPr>
+          <w:rFonts w:ascii="Times New Roman" w:hAnsi="Times New Roman" w:cs="Times New Roman"/>
+          <w:color w:val="000000" w:themeColor="text1"/>
+          <w:sz w:val="24"/>
+          <w:szCs w:val="24"/>
+        </w:rPr>
         <w:t>.</w:t>
       </w:r>
     </w:p>
@@ -4097,20 +4132,38 @@
           <w:sz w:val="24"/>
           <w:szCs w:val="24"/>
         </w:rPr>
-        <w:t>- Get alerts on your phone, so you know if something happens when you are away.</w:t>
+        <w:t xml:space="preserve">- Get </w:t>
+      </w:r>
+      <w:r>
+        <w:rPr>
+          <w:rFonts w:ascii="Times New Roman" w:hAnsi="Times New Roman" w:cs="Times New Roman"/>
+          <w:color w:val="000000" w:themeColor="text1"/>
+          <w:sz w:val="24"/>
+          <w:szCs w:val="24"/>
+        </w:rPr>
+        <w:t>alarm</w:t>
+      </w:r>
+      <w:r>
+        <w:rPr>
+          <w:rFonts w:ascii="Times New Roman" w:hAnsi="Times New Roman" w:cs="Times New Roman"/>
+          <w:color w:val="000000" w:themeColor="text1"/>
+          <w:sz w:val="24"/>
+          <w:szCs w:val="24"/>
+        </w:rPr>
+        <w:t>s on your phone, so you know if something happens when you are away.</w:t>
       </w:r>
     </w:p>
     <w:p>
       <w:pPr>
         <w:pStyle w:val="Style4"/>
       </w:pPr>
-      <w:bookmarkStart w:id="19" w:name="_Toc416292063"/>
-      <w:bookmarkStart w:id="20" w:name="_Toc451766166"/>
+      <w:bookmarkStart w:id="20" w:name="_Toc416292063"/>
+      <w:bookmarkStart w:id="21" w:name="_Toc451766166"/>
       <w:r>
         <w:t>1.3.1.2 Disadvantages</w:t>
       </w:r>
-      <w:bookmarkEnd w:id="19"/>
       <w:bookmarkEnd w:id="20"/>
+      <w:bookmarkEnd w:id="21"/>
     </w:p>
     <w:p>
       <w:pPr>
@@ -4119,18 +4172,18 @@
           <w:b w:val="0"/>
         </w:rPr>
       </w:pPr>
-      <w:bookmarkStart w:id="21" w:name="_Toc416292064"/>
+      <w:bookmarkStart w:id="22" w:name="_Toc416292064"/>
       <w:r>
         <w:tab/>
       </w:r>
-      <w:bookmarkStart w:id="22" w:name="_Toc451766092"/>
+      <w:bookmarkStart w:id="23" w:name="_Toc451766092"/>
       <w:r>
         <w:rPr>
           <w:b w:val="0"/>
         </w:rPr>
         <w:t>- We must be familiar with the Unix operating system.</w:t>
       </w:r>
-      <w:bookmarkEnd w:id="22"/>
+      <w:bookmarkEnd w:id="23"/>
     </w:p>
     <w:p>
       <w:pPr>
@@ -4145,19 +4198,17 @@
         </w:rPr>
         <w:tab/>
       </w:r>
-      <w:bookmarkStart w:id="23" w:name="_Toc451766093"/>
+      <w:bookmarkStart w:id="24" w:name="_Toc451766093"/>
       <w:r>
         <w:rPr>
           <w:b w:val="0"/>
         </w:rPr>
         <w:t>- Need to keep the power supplies and power outlets protected from the weather.</w:t>
       </w:r>
-      <w:bookmarkEnd w:id="23"/>
+      <w:bookmarkEnd w:id="24"/>
       <w:r>
         <w:tab/>
       </w:r>
-      <w:bookmarkStart w:id="24" w:name="_GoBack"/>
-      <w:bookmarkEnd w:id="24"/>
     </w:p>
     <w:p>
       <w:pPr>
@@ -4167,7 +4218,7 @@
       <w:r>
         <w:t>1.3.2 The Proposed System</w:t>
       </w:r>
-      <w:bookmarkEnd w:id="21"/>
+      <w:bookmarkEnd w:id="22"/>
       <w:bookmarkEnd w:id="25"/>
     </w:p>
     <w:p>
@@ -4315,7 +4366,7 @@
           <w:sz w:val="24"/>
           <w:szCs w:val="24"/>
         </w:rPr>
-        <w:t xml:space="preserve"> an alert sound, sends an </w:t>
+        <w:t xml:space="preserve"> an </w:t>
       </w:r>
       <w:r>
         <w:rPr>
@@ -4324,7 +4375,25 @@
           <w:sz w:val="24"/>
           <w:szCs w:val="24"/>
         </w:rPr>
-        <w:t>alert</w:t>
+        <w:t>alarm</w:t>
+      </w:r>
+      <w:r>
+        <w:rPr>
+          <w:rFonts w:ascii="Times New Roman" w:hAnsi="Times New Roman" w:cs="Times New Roman"/>
+          <w:color w:val="000000"/>
+          <w:sz w:val="24"/>
+          <w:szCs w:val="24"/>
+        </w:rPr>
+        <w:t xml:space="preserve"> sound, sends an </w:t>
+      </w:r>
+      <w:r>
+        <w:rPr>
+          <w:rFonts w:ascii="Times New Roman" w:hAnsi="Times New Roman" w:cs="Times New Roman"/>
+          <w:color w:val="000000"/>
+          <w:sz w:val="24"/>
+          <w:szCs w:val="24"/>
+        </w:rPr>
+        <w:t>alarm</w:t>
       </w:r>
       <w:r>
         <w:rPr>
@@ -4383,7 +4452,7 @@
         </w:rPr>
         <w:lastRenderedPageBreak/>
         <w:drawing>
-          <wp:inline distT="0" distB="0" distL="0" distR="0" wp14:anchorId="23DAF816" wp14:editId="226C22EF">
+          <wp:inline distT="0" distB="0" distL="0" distR="0" wp14:anchorId="735DF90A" wp14:editId="7727DC41">
             <wp:extent cx="5580380" cy="3116580"/>
             <wp:effectExtent l="0" t="0" r="1270" b="7620"/>
             <wp:docPr id="4" name="Picture 3"/>
@@ -4475,7 +4544,63 @@
           <w:rFonts w:cs="Times New Roman"/>
           <w:b w:val="0"/>
         </w:rPr>
-        <w:t>SCWR system has four blocks of subsystem. Firstly, Raspberry pi 3 will be Core Processer. Secondly, Camera Pi will be the Input Data of system. Thirdly, GSM Sim 900A and alert circuit will be Alert Block. And smart phone will be the display unit of Alert Block, because smart phone will receive sms message with a link of intruder photo. Finally, SCWR also has a power supply circuit for Raspberry Pi 3, Camera, GSM and Alert Circuit.</w:t>
+        <w:t xml:space="preserve">SCWR system has four blocks of subsystem. Firstly, Raspberry pi 3 will be Core Processer. Secondly, Camera Pi will be the Input Data of system. Thirdly, GSM Sim 900A and </w:t>
+      </w:r>
+      <w:r>
+        <w:rPr>
+          <w:rFonts w:cs="Times New Roman"/>
+          <w:b w:val="0"/>
+        </w:rPr>
+        <w:t>alarm</w:t>
+      </w:r>
+      <w:r>
+        <w:rPr>
+          <w:rFonts w:cs="Times New Roman"/>
+          <w:b w:val="0"/>
+        </w:rPr>
+        <w:t xml:space="preserve"> circuit will be </w:t>
+      </w:r>
+      <w:r>
+        <w:rPr>
+          <w:rFonts w:cs="Times New Roman"/>
+          <w:b w:val="0"/>
+        </w:rPr>
+        <w:t>Alarm</w:t>
+      </w:r>
+      <w:r>
+        <w:rPr>
+          <w:rFonts w:cs="Times New Roman"/>
+          <w:b w:val="0"/>
+        </w:rPr>
+        <w:t xml:space="preserve"> Block. And smart phone will be the display unit of </w:t>
+      </w:r>
+      <w:r>
+        <w:rPr>
+          <w:rFonts w:cs="Times New Roman"/>
+          <w:b w:val="0"/>
+        </w:rPr>
+        <w:t>Alarm</w:t>
+      </w:r>
+      <w:r>
+        <w:rPr>
+          <w:rFonts w:cs="Times New Roman"/>
+          <w:b w:val="0"/>
+        </w:rPr>
+        <w:t xml:space="preserve"> Block, because smart phone will receive sms message with a link of intruder photo. Finally, SCWR also has a power supply circuit for Raspberry Pi 3, Camera, GSM and </w:t>
+      </w:r>
+      <w:r>
+        <w:rPr>
+          <w:rFonts w:cs="Times New Roman"/>
+          <w:b w:val="0"/>
+        </w:rPr>
+        <w:t>Alarm</w:t>
+      </w:r>
+      <w:r>
+        <w:rPr>
+          <w:rFonts w:cs="Times New Roman"/>
+          <w:b w:val="0"/>
+        </w:rPr>
+        <w:t xml:space="preserve"> Circuit.</w:t>
       </w:r>
     </w:p>
     <w:p>
@@ -19265,16 +19390,7 @@
                 <w:sz w:val="24"/>
                 <w:szCs w:val="24"/>
               </w:rPr>
-              <w:t>NghiaNC</w:t>
-            </w:r>
-            <w:r>
-              <w:rPr>
-                <w:rFonts w:ascii="Times New Roman" w:hAnsi="Times New Roman" w:cs="Times New Roman"/>
-                <w:iCs/>
-                <w:sz w:val="24"/>
-                <w:szCs w:val="24"/>
-              </w:rPr>
-              <w:t>, Lam NH</w:t>
+              <w:t>NghiaNC, Lam NH</w:t>
             </w:r>
           </w:p>
         </w:tc>
@@ -21371,7 +21487,7 @@
                 <w:sz w:val="24"/>
                 <w:szCs w:val="24"/>
               </w:rPr>
-              <w:t>alert</w:t>
+              <w:t>alarm</w:t>
             </w:r>
             <w:r>
               <w:rPr>
@@ -21460,7 +21576,7 @@
                 <w:sz w:val="24"/>
                 <w:szCs w:val="24"/>
               </w:rPr>
-              <w:t>Alert</w:t>
+              <w:t>Alarm</w:t>
             </w:r>
             <w:r>
               <w:rPr>
@@ -21516,7 +21632,7 @@
                 <w:sz w:val="24"/>
                 <w:szCs w:val="24"/>
               </w:rPr>
-              <w:t>alert</w:t>
+              <w:t>alarm</w:t>
             </w:r>
             <w:r>
               <w:rPr>
@@ -21756,7 +21872,7 @@
                 <w:sz w:val="24"/>
                 <w:szCs w:val="24"/>
               </w:rPr>
-              <w:t>alert</w:t>
+              <w:t>alarm</w:t>
             </w:r>
             <w:r>
               <w:rPr>
@@ -29422,7 +29538,7 @@
 </file>
 
 <file path=customXml/itemProps1.xml><?xml version="1.0" encoding="utf-8"?>
-<ds:datastoreItem xmlns:ds="http://schemas.openxmlformats.org/officeDocument/2006/customXml" ds:itemID="{C624A98A-98B7-406D-A4BB-FB78832BC06B}">
+<ds:datastoreItem xmlns:ds="http://schemas.openxmlformats.org/officeDocument/2006/customXml" ds:itemID="{911DA982-D52A-4378-A318-FA54054AE119}">
   <ds:schemaRefs>
     <ds:schemaRef ds:uri="http://schemas.openxmlformats.org/officeDocument/2006/bibliography"/>
   </ds:schemaRefs>

</xml_diff>